<commit_message>
added dessin pattern examples
</commit_message>
<xml_diff>
--- a/interview_preparation/python/questions.docx
+++ b/interview_preparation/python/questions.docx
@@ -35,16 +35,8 @@
         <w:rPr>
           <w:lang w:val="en-US"/>
         </w:rPr>
-        <w:t xml:space="preserve">When is python is right </w:t>
-      </w:r>
-      <w:proofErr w:type="gramStart"/>
-      <w:r>
-        <w:rPr>
-          <w:lang w:val="en-US"/>
-        </w:rPr>
-        <w:t>choice ?</w:t>
-      </w:r>
-      <w:proofErr w:type="gramEnd"/>
+        <w:t>When is python is right choice ?</w:t>
+      </w:r>
     </w:p>
     <w:p>
       <w:pPr>
@@ -331,186 +323,440 @@
         <w:rPr>
           <w:lang w:val="en-US"/>
         </w:rPr>
-        <w:t xml:space="preserve">Use of </w:t>
-      </w:r>
-      <w:proofErr w:type="gramStart"/>
-      <w:r>
-        <w:rPr>
-          <w:lang w:val="en-US"/>
-        </w:rPr>
-        <w:t>help(</w:t>
-      </w:r>
-      <w:proofErr w:type="gramEnd"/>
-      <w:r>
-        <w:rPr>
-          <w:lang w:val="en-US"/>
-        </w:rPr>
-        <w:t xml:space="preserve">) and </w:t>
-      </w:r>
-      <w:proofErr w:type="spellStart"/>
-      <w:r>
-        <w:rPr>
-          <w:lang w:val="en-US"/>
-        </w:rPr>
-        <w:t>dir</w:t>
-      </w:r>
-      <w:proofErr w:type="spellEnd"/>
-      <w:r>
-        <w:rPr>
-          <w:lang w:val="en-US"/>
-        </w:rPr>
-        <w:t>() function</w:t>
-      </w:r>
-    </w:p>
-    <w:p>
-      <w:pPr>
-        <w:pStyle w:val="ListParagraph"/>
-        <w:numPr>
-          <w:ilvl w:val="0"/>
-          <w:numId w:val="1"/>
-        </w:numPr>
-        <w:rPr>
-          <w:lang w:val="en-US"/>
-        </w:rPr>
-      </w:pPr>
-      <w:proofErr w:type="spellStart"/>
-      <w:r>
-        <w:rPr>
-          <w:lang w:val="en-US"/>
-        </w:rPr>
-        <w:t>Scipy</w:t>
-      </w:r>
-      <w:proofErr w:type="spellEnd"/>
-      <w:r>
-        <w:rPr>
-          <w:lang w:val="en-US"/>
-        </w:rPr>
-        <w:t xml:space="preserve"> / </w:t>
-      </w:r>
-      <w:proofErr w:type="spellStart"/>
-      <w:r>
-        <w:rPr>
-          <w:lang w:val="en-US"/>
-        </w:rPr>
-        <w:t>Numpy</w:t>
-      </w:r>
-      <w:proofErr w:type="spellEnd"/>
-    </w:p>
-    <w:p>
-      <w:pPr>
-        <w:pStyle w:val="ListParagraph"/>
-        <w:numPr>
-          <w:ilvl w:val="0"/>
-          <w:numId w:val="1"/>
-        </w:numPr>
-        <w:rPr>
-          <w:lang w:val="en-US"/>
-        </w:rPr>
-      </w:pPr>
-      <w:r>
-        <w:rPr>
-          <w:lang w:val="en-US"/>
-        </w:rPr>
-        <w:t>Function of ‘is</w:t>
-      </w:r>
-      <w:proofErr w:type="gramStart"/>
-      <w:r>
-        <w:rPr>
-          <w:lang w:val="en-US"/>
-        </w:rPr>
-        <w:t>’  ‘</w:t>
-      </w:r>
-      <w:proofErr w:type="gramEnd"/>
-      <w:r>
-        <w:rPr>
-          <w:lang w:val="en-US"/>
-        </w:rPr>
-        <w:t>not ’   and ‘in;  operators</w:t>
-      </w:r>
-    </w:p>
-    <w:p>
-      <w:pPr>
-        <w:pStyle w:val="ListParagraph"/>
-        <w:numPr>
-          <w:ilvl w:val="0"/>
-          <w:numId w:val="1"/>
-        </w:numPr>
-        <w:rPr>
-          <w:lang w:val="en-US"/>
-        </w:rPr>
-      </w:pPr>
-      <w:r>
-        <w:rPr>
-          <w:lang w:val="en-US"/>
-        </w:rPr>
-        <w:t xml:space="preserve">Explain statistical /scientific and numerical </w:t>
-      </w:r>
-      <w:proofErr w:type="spellStart"/>
-      <w:r>
-        <w:rPr>
-          <w:lang w:val="en-US"/>
-        </w:rPr>
-        <w:t>computiaon</w:t>
-      </w:r>
-      <w:proofErr w:type="spellEnd"/>
-      <w:r>
-        <w:rPr>
-          <w:lang w:val="en-US"/>
-        </w:rPr>
-        <w:t xml:space="preserve"> in python</w:t>
-      </w:r>
-    </w:p>
-    <w:p>
-      <w:pPr>
-        <w:pStyle w:val="ListParagraph"/>
-        <w:numPr>
-          <w:ilvl w:val="0"/>
-          <w:numId w:val="1"/>
-        </w:numPr>
-        <w:rPr>
-          <w:lang w:val="en-US"/>
-        </w:rPr>
-      </w:pPr>
-      <w:proofErr w:type="spellStart"/>
-      <w:r>
-        <w:rPr>
-          <w:lang w:val="en-US"/>
-        </w:rPr>
-        <w:t>Ternaryu</w:t>
-      </w:r>
-      <w:proofErr w:type="spellEnd"/>
-      <w:r>
-        <w:rPr>
-          <w:lang w:val="en-US"/>
-        </w:rPr>
-        <w:t xml:space="preserve"> </w:t>
-      </w:r>
-      <w:proofErr w:type="spellStart"/>
-      <w:r>
-        <w:rPr>
-          <w:lang w:val="en-US"/>
-        </w:rPr>
-        <w:t>opertat</w:t>
-      </w:r>
-      <w:proofErr w:type="spellEnd"/>
-      <w:r>
-        <w:rPr>
-          <w:lang w:val="en-US"/>
-        </w:rPr>
-        <w:t xml:space="preserve"> in python</w:t>
-      </w:r>
-    </w:p>
-    <w:p>
-      <w:pPr>
-        <w:pStyle w:val="ListParagraph"/>
-        <w:numPr>
-          <w:ilvl w:val="0"/>
-          <w:numId w:val="1"/>
-        </w:numPr>
-        <w:rPr>
-          <w:lang w:val="en-US"/>
-        </w:rPr>
-      </w:pPr>
+        <w:t>Use of help() and dir() function</w:t>
+      </w:r>
+    </w:p>
+    <w:p>
+      <w:pPr>
+        <w:pStyle w:val="ListParagraph"/>
+        <w:numPr>
+          <w:ilvl w:val="0"/>
+          <w:numId w:val="1"/>
+        </w:numPr>
+        <w:rPr>
+          <w:lang w:val="en-US"/>
+        </w:rPr>
+      </w:pPr>
+      <w:r>
+        <w:rPr>
+          <w:lang w:val="en-US"/>
+        </w:rPr>
+        <w:t>Scipy / Numpy</w:t>
+      </w:r>
+    </w:p>
+    <w:p>
+      <w:pPr>
+        <w:pStyle w:val="ListParagraph"/>
+        <w:numPr>
+          <w:ilvl w:val="0"/>
+          <w:numId w:val="1"/>
+        </w:numPr>
+        <w:rPr>
+          <w:lang w:val="en-US"/>
+        </w:rPr>
+      </w:pPr>
+      <w:r>
+        <w:rPr>
+          <w:lang w:val="en-US"/>
+        </w:rPr>
+        <w:t>Function of ‘is’  ‘not ’   and ‘in;  operators</w:t>
+      </w:r>
+    </w:p>
+    <w:p>
+      <w:pPr>
+        <w:pStyle w:val="ListParagraph"/>
+        <w:numPr>
+          <w:ilvl w:val="0"/>
+          <w:numId w:val="1"/>
+        </w:numPr>
+        <w:rPr>
+          <w:lang w:val="en-US"/>
+        </w:rPr>
+      </w:pPr>
+      <w:r>
+        <w:rPr>
+          <w:lang w:val="en-US"/>
+        </w:rPr>
+        <w:t>Explain statistical /scientific and numerical computiaon in python</w:t>
+      </w:r>
+    </w:p>
+    <w:p>
+      <w:pPr>
+        <w:pStyle w:val="ListParagraph"/>
+        <w:numPr>
+          <w:ilvl w:val="0"/>
+          <w:numId w:val="1"/>
+        </w:numPr>
+        <w:rPr>
+          <w:lang w:val="en-US"/>
+        </w:rPr>
+      </w:pPr>
+      <w:r>
+        <w:rPr>
+          <w:lang w:val="en-US"/>
+        </w:rPr>
+        <w:t>Ternaryu opertat in python</w:t>
+      </w:r>
+    </w:p>
+    <w:p>
+      <w:pPr>
+        <w:pStyle w:val="ListParagraph"/>
+        <w:numPr>
+          <w:ilvl w:val="0"/>
+          <w:numId w:val="1"/>
+        </w:numPr>
+        <w:rPr>
+          <w:lang w:val="en-US"/>
+        </w:rPr>
+      </w:pPr>
+      <w:r>
+        <w:rPr>
+          <w:lang w:val="en-US"/>
+        </w:rPr>
+        <w:t>What is python</w:t>
+      </w:r>
+    </w:p>
+    <w:p>
+      <w:pPr>
+        <w:pStyle w:val="ListParagraph"/>
+        <w:numPr>
+          <w:ilvl w:val="0"/>
+          <w:numId w:val="1"/>
+        </w:numPr>
+        <w:rPr>
+          <w:lang w:val="en-US"/>
+        </w:rPr>
+      </w:pPr>
+      <w:r>
+        <w:rPr>
+          <w:lang w:val="en-US"/>
+        </w:rPr>
+        <w:t>Python advantage</w:t>
+      </w:r>
+    </w:p>
+    <w:p>
+      <w:pPr>
+        <w:pStyle w:val="ListParagraph"/>
+        <w:numPr>
+          <w:ilvl w:val="0"/>
+          <w:numId w:val="1"/>
+        </w:numPr>
+        <w:rPr>
+          <w:lang w:val="en-US"/>
+        </w:rPr>
+      </w:pPr>
+      <w:r>
+        <w:rPr>
+          <w:lang w:val="en-US"/>
+        </w:rPr>
+        <w:t>PEP 8 ? Why important</w:t>
+      </w:r>
+    </w:p>
+    <w:p>
+      <w:pPr>
+        <w:pStyle w:val="ListParagraph"/>
+        <w:numPr>
+          <w:ilvl w:val="0"/>
+          <w:numId w:val="1"/>
+        </w:numPr>
+        <w:rPr>
+          <w:lang w:val="en-US"/>
+        </w:rPr>
+      </w:pPr>
+      <w:r>
+        <w:rPr>
+          <w:lang w:val="en-US"/>
+        </w:rPr>
+        <w:t xml:space="preserve">Python name spaces ? </w:t>
+      </w:r>
+    </w:p>
+    <w:p>
+      <w:pPr>
+        <w:pStyle w:val="ListParagraph"/>
+        <w:numPr>
+          <w:ilvl w:val="0"/>
+          <w:numId w:val="1"/>
+        </w:numPr>
+        <w:rPr>
+          <w:lang w:val="en-US"/>
+        </w:rPr>
+      </w:pPr>
+      <w:r>
+        <w:rPr>
+          <w:lang w:val="en-US"/>
+        </w:rPr>
+        <w:t>Python functions</w:t>
+      </w:r>
+    </w:p>
+    <w:p>
+      <w:pPr>
+        <w:pStyle w:val="ListParagraph"/>
+        <w:numPr>
+          <w:ilvl w:val="0"/>
+          <w:numId w:val="1"/>
+        </w:numPr>
+        <w:rPr>
+          <w:lang w:val="en-US"/>
+        </w:rPr>
+      </w:pPr>
+      <w:r>
+        <w:rPr>
+          <w:lang w:val="en-US"/>
+        </w:rPr>
+        <w:t>Pandas python library</w:t>
+      </w:r>
+    </w:p>
+    <w:p>
+      <w:pPr>
+        <w:pStyle w:val="ListParagraph"/>
+        <w:numPr>
+          <w:ilvl w:val="0"/>
+          <w:numId w:val="1"/>
+        </w:numPr>
+        <w:rPr>
+          <w:lang w:val="en-US"/>
+        </w:rPr>
+      </w:pPr>
+      <w:r>
+        <w:rPr>
+          <w:lang w:val="en-US"/>
+        </w:rPr>
+        <w:t>Python polymorphism</w:t>
+      </w:r>
+    </w:p>
+    <w:p>
+      <w:pPr>
+        <w:pStyle w:val="ListParagraph"/>
+        <w:numPr>
+          <w:ilvl w:val="0"/>
+          <w:numId w:val="1"/>
+        </w:numPr>
+        <w:rPr>
+          <w:lang w:val="en-US"/>
+        </w:rPr>
+      </w:pPr>
+      <w:r>
+        <w:rPr>
+          <w:lang w:val="en-US"/>
+        </w:rPr>
+        <w:t>How python handle multithreading</w:t>
+      </w:r>
+    </w:p>
+    <w:p>
+      <w:pPr>
+        <w:pStyle w:val="ListParagraph"/>
+        <w:numPr>
+          <w:ilvl w:val="0"/>
+          <w:numId w:val="1"/>
+        </w:numPr>
+        <w:rPr>
+          <w:lang w:val="en-US"/>
+        </w:rPr>
+      </w:pPr>
+      <w:r>
+        <w:rPr>
+          <w:lang w:val="en-US"/>
+        </w:rPr>
+        <w:t>Create python programme to perform a bubble sort</w:t>
+      </w:r>
+    </w:p>
+    <w:p>
+      <w:pPr>
+        <w:pStyle w:val="ListParagraph"/>
+        <w:numPr>
+          <w:ilvl w:val="0"/>
+          <w:numId w:val="1"/>
+        </w:numPr>
+        <w:rPr>
+          <w:lang w:val="en-US"/>
+        </w:rPr>
+      </w:pPr>
+      <w:r>
+        <w:rPr>
+          <w:lang w:val="en-US"/>
+        </w:rPr>
+        <w:t xml:space="preserve">Generate fibnacci series </w:t>
+      </w:r>
+    </w:p>
+    <w:p>
+      <w:pPr>
+        <w:pStyle w:val="ListParagraph"/>
+        <w:numPr>
+          <w:ilvl w:val="0"/>
+          <w:numId w:val="1"/>
+        </w:numPr>
+        <w:rPr>
+          <w:lang w:val="en-US"/>
+        </w:rPr>
+      </w:pPr>
+      <w:r>
+        <w:rPr>
+          <w:lang w:val="en-US"/>
+        </w:rPr>
+        <w:t>What is enumerate() in python</w:t>
+      </w:r>
+    </w:p>
+    <w:p>
+      <w:pPr>
+        <w:pStyle w:val="ListParagraph"/>
+        <w:numPr>
+          <w:ilvl w:val="0"/>
+          <w:numId w:val="1"/>
+        </w:numPr>
+        <w:rPr>
+          <w:lang w:val="en-US"/>
+        </w:rPr>
+      </w:pPr>
+      <w:r>
+        <w:rPr>
+          <w:lang w:val="en-US"/>
+        </w:rPr>
+        <w:t>How do you overload constructor on methods?</w:t>
+      </w:r>
+    </w:p>
+    <w:p>
+      <w:pPr>
+        <w:pStyle w:val="ListParagraph"/>
+        <w:numPr>
+          <w:ilvl w:val="0"/>
+          <w:numId w:val="1"/>
+        </w:numPr>
+        <w:rPr>
+          <w:lang w:val="en-US"/>
+        </w:rPr>
+      </w:pPr>
+      <w:r>
+        <w:rPr>
+          <w:lang w:val="en-US"/>
+        </w:rPr>
+        <w:t>Difference between remove () and del statement</w:t>
+      </w:r>
+    </w:p>
+    <w:p>
+      <w:pPr>
+        <w:pStyle w:val="ListParagraph"/>
+        <w:numPr>
+          <w:ilvl w:val="0"/>
+          <w:numId w:val="1"/>
+        </w:numPr>
+        <w:rPr>
+          <w:lang w:val="en-US"/>
+        </w:rPr>
+      </w:pPr>
+      <w:r>
+        <w:rPr>
+          <w:lang w:val="en-US"/>
+        </w:rPr>
+        <w:t>What is tuple in python</w:t>
+      </w:r>
+    </w:p>
+    <w:p>
+      <w:pPr>
+        <w:pStyle w:val="ListParagraph"/>
+        <w:numPr>
+          <w:ilvl w:val="0"/>
+          <w:numId w:val="1"/>
+        </w:numPr>
+        <w:rPr>
+          <w:lang w:val="en-US"/>
+        </w:rPr>
+      </w:pPr>
+      <w:r>
+        <w:rPr>
+          <w:lang w:val="en-US"/>
+        </w:rPr>
+        <w:t>Various file processing modes in python</w:t>
+      </w:r>
+    </w:p>
+    <w:p>
+      <w:pPr>
+        <w:pStyle w:val="ListParagraph"/>
+        <w:numPr>
+          <w:ilvl w:val="0"/>
+          <w:numId w:val="1"/>
+        </w:numPr>
+        <w:rPr>
+          <w:lang w:val="en-US"/>
+        </w:rPr>
+      </w:pPr>
+      <w:r>
+        <w:rPr>
+          <w:lang w:val="en-US"/>
+        </w:rPr>
+        <w:t>Vearious types of python operators</w:t>
+      </w:r>
+    </w:p>
+    <w:p>
+      <w:pPr>
+        <w:pStyle w:val="ListParagraph"/>
+        <w:numPr>
+          <w:ilvl w:val="0"/>
+          <w:numId w:val="1"/>
+        </w:numPr>
+        <w:rPr>
+          <w:lang w:val="en-US"/>
+        </w:rPr>
+      </w:pPr>
+      <w:r>
+        <w:rPr>
+          <w:lang w:val="en-US"/>
+        </w:rPr>
+        <w:t>How do you make unicode String</w:t>
+      </w:r>
+    </w:p>
+    <w:p>
+      <w:pPr>
+        <w:pStyle w:val="ListParagraph"/>
+        <w:numPr>
+          <w:ilvl w:val="0"/>
+          <w:numId w:val="1"/>
+        </w:numPr>
+        <w:rPr>
+          <w:lang w:val="en-US"/>
+        </w:rPr>
+      </w:pPr>
+      <w:r>
+        <w:rPr>
+          <w:lang w:val="en-US"/>
+        </w:rPr>
+        <w:t>Diff between Dict and List comprehensions</w:t>
+      </w:r>
+    </w:p>
+    <w:p>
+      <w:pPr>
+        <w:pStyle w:val="ListParagraph"/>
+        <w:numPr>
+          <w:ilvl w:val="0"/>
+          <w:numId w:val="1"/>
+        </w:numPr>
+        <w:rPr>
+          <w:lang w:val="en-US"/>
+        </w:rPr>
+      </w:pPr>
+      <w:r>
+        <w:rPr>
+          <w:lang w:val="en-US"/>
+        </w:rPr>
+        <w:t xml:space="preserve">Lambda in python </w:t>
+      </w:r>
+    </w:p>
+    <w:p>
+      <w:pPr>
+        <w:pStyle w:val="ListParagraph"/>
+        <w:numPr>
+          <w:ilvl w:val="0"/>
+          <w:numId w:val="1"/>
+        </w:numPr>
+        <w:rPr>
+          <w:lang w:val="en-US"/>
+        </w:rPr>
+      </w:pPr>
+      <w:r>
+        <w:rPr>
+          <w:lang w:val="en-US"/>
+        </w:rPr>
+        <w:t>Diferrence between pickling and unpickling</w:t>
+      </w:r>
     </w:p>
     <w:sectPr>
       <w:pgSz w:w="11906" w:h="16838"/>
@@ -613,7 +859,7 @@
       </w:pPr>
     </w:lvl>
   </w:abstractNum>
-  <w:num w:numId="1">
+  <w:num w:numId="1" w16cid:durableId="1575820223">
     <w:abstractNumId w:val="0"/>
   </w:num>
 </w:numbering>

</xml_diff>